<commit_message>
feat: add support for pdf
</commit_message>
<xml_diff>
--- a/src/test/resources/custom-template.docx
+++ b/src/test/resources/custom-template.docx
@@ -1,6 +1,6 @@
 
 <file path=word/document.xml><?xml version="1.0" encoding="utf-8"?>
-<w:document xmlns:o="urn:schemas-microsoft-com:office:office" xmlns:r="http://schemas.openxmlformats.org/officeDocument/2006/relationships" xmlns:v="urn:schemas-microsoft-com:vml" xmlns:w="http://schemas.openxmlformats.org/wordprocessingml/2006/main" xmlns:w10="urn:schemas-microsoft-com:office:word" xmlns:wp="http://schemas.openxmlformats.org/drawingml/2006/wordprocessingDrawing" xmlns:wps="http://schemas.microsoft.com/office/word/2010/wordprocessingShape" xmlns:wpg="http://schemas.microsoft.com/office/word/2010/wordprocessingGroup" xmlns:mc="http://schemas.openxmlformats.org/markup-compatibility/2006" xmlns:wp14="http://schemas.microsoft.com/office/word/2010/wordprocessingDrawing" xmlns:w14="http://schemas.microsoft.com/office/word/2010/wordml" mc:Ignorable="w14 wp14">
+<w:document xmlns:o="urn:schemas-microsoft-com:office:office" xmlns:r="http://schemas.openxmlformats.org/officeDocument/2006/relationships" xmlns:v="urn:schemas-microsoft-com:vml" xmlns:w="http://schemas.openxmlformats.org/wordprocessingml/2006/main" xmlns:w10="urn:schemas-microsoft-com:office:word" xmlns:wp="http://schemas.openxmlformats.org/drawingml/2006/wordprocessingDrawing" xmlns:wps="http://schemas.microsoft.com/office/word/2010/wordprocessingShape" xmlns:wpg="http://schemas.microsoft.com/office/word/2010/wordprocessingGroup" xmlns:mc="http://schemas.openxmlformats.org/markup-compatibility/2006" xmlns:wp14="http://schemas.microsoft.com/office/word/2010/wordprocessingDrawing" xmlns:w14="http://schemas.microsoft.com/office/word/2010/wordml" xmlns:w15="http://schemas.microsoft.com/office/word/2012/wordml" mc:Ignorable="w14 wp14 w15">
   <w:body>
     <w:p>
       <w:pPr>
@@ -89,16 +89,50 @@
         <w:tc>
           <w:tcPr>
             <w:tcW w:w="9638" w:type="dxa"/>
-            <w:tcBorders/>
+            <w:tcBorders>
+              <w:bottom w:val="single" w:sz="8" w:space="0" w:color="B84700"/>
+            </w:tcBorders>
+            <w:shd w:fill="355E00" w:val="clear"/>
           </w:tcPr>
           <w:p>
             <w:pPr>
               <w:pStyle w:val="TableContents"/>
               <w:widowControl w:val="false"/>
-              <w:rPr/>
+              <w:jc w:val="left"/>
+              <w:rPr>
+                <w:rFonts w:ascii="Thorndale" w:hAnsi="Thorndale"/>
+                <w:b/>
+                <w:b/>
+                <w:bCs/>
+                <w:i w:val="false"/>
+                <w:i w:val="false"/>
+                <w:iCs w:val="false"/>
+                <w:strike w:val="false"/>
+                <w:dstrike w:val="false"/>
+                <w:outline w:val="false"/>
+                <w:shadow w:val="false"/>
+                <w:color w:val="FFFFFF"/>
+                <w:sz w:val="24"/>
+                <w:szCs w:val="24"/>
+                <w:u w:val="none"/>
+              </w:rPr>
             </w:pPr>
             <w:r>
-              <w:rPr/>
+              <w:rPr>
+                <w:rFonts w:ascii="Thorndale" w:hAnsi="Thorndale"/>
+                <w:b/>
+                <w:bCs/>
+                <w:i w:val="false"/>
+                <w:iCs w:val="false"/>
+                <w:strike w:val="false"/>
+                <w:dstrike w:val="false"/>
+                <w:outline w:val="false"/>
+                <w:shadow w:val="false"/>
+                <w:color w:val="FFFFFF"/>
+                <w:sz w:val="24"/>
+                <w:szCs w:val="24"/>
+                <w:u w:val="none"/>
+              </w:rPr>
               <w:t>${headers}</w:t>
             </w:r>
           </w:p>
@@ -110,15 +144,47 @@
           <w:tcPr>
             <w:tcW w:w="9638" w:type="dxa"/>
             <w:tcBorders/>
+            <w:shd w:fill="94BD5E" w:val="clear"/>
           </w:tcPr>
           <w:p>
             <w:pPr>
               <w:pStyle w:val="TableContents"/>
               <w:widowControl w:val="false"/>
-              <w:rPr/>
+              <w:jc w:val="left"/>
+              <w:rPr>
+                <w:rFonts w:ascii="Thorndale" w:hAnsi="Thorndale"/>
+                <w:b w:val="false"/>
+                <w:b w:val="false"/>
+                <w:bCs w:val="false"/>
+                <w:i/>
+                <w:i/>
+                <w:iCs/>
+                <w:strike w:val="false"/>
+                <w:dstrike w:val="false"/>
+                <w:outline w:val="false"/>
+                <w:shadow w:val="false"/>
+                <w:color w:val="000000"/>
+                <w:sz w:val="24"/>
+                <w:szCs w:val="24"/>
+                <w:u w:val="none"/>
+              </w:rPr>
             </w:pPr>
             <w:r>
-              <w:rPr/>
+              <w:rPr>
+                <w:rFonts w:ascii="Thorndale" w:hAnsi="Thorndale"/>
+                <w:b w:val="false"/>
+                <w:bCs w:val="false"/>
+                <w:i/>
+                <w:iCs/>
+                <w:strike w:val="false"/>
+                <w:dstrike w:val="false"/>
+                <w:outline w:val="false"/>
+                <w:shadow w:val="false"/>
+                <w:color w:val="000000"/>
+                <w:sz w:val="24"/>
+                <w:szCs w:val="24"/>
+                <w:u w:val="none"/>
+              </w:rPr>
               <w:t>${data}</w:t>
             </w:r>
           </w:p>
@@ -130,15 +196,47 @@
           <w:tcPr>
             <w:tcW w:w="9638" w:type="dxa"/>
             <w:tcBorders/>
+            <w:shd w:fill="94BD5E" w:val="clear"/>
           </w:tcPr>
           <w:p>
             <w:pPr>
               <w:pStyle w:val="TableContents"/>
               <w:widowControl w:val="false"/>
-              <w:rPr/>
+              <w:jc w:val="left"/>
+              <w:rPr>
+                <w:rFonts w:ascii="Thorndale" w:hAnsi="Thorndale"/>
+                <w:b w:val="false"/>
+                <w:b w:val="false"/>
+                <w:bCs w:val="false"/>
+                <w:i/>
+                <w:i/>
+                <w:iCs/>
+                <w:strike w:val="false"/>
+                <w:dstrike w:val="false"/>
+                <w:outline w:val="false"/>
+                <w:shadow w:val="false"/>
+                <w:color w:val="000000"/>
+                <w:sz w:val="24"/>
+                <w:szCs w:val="24"/>
+                <w:u w:val="none"/>
+              </w:rPr>
             </w:pPr>
             <w:r>
-              <w:rPr/>
+              <w:rPr>
+                <w:rFonts w:ascii="Thorndale" w:hAnsi="Thorndale"/>
+                <w:b w:val="false"/>
+                <w:bCs w:val="false"/>
+                <w:i/>
+                <w:iCs/>
+                <w:strike w:val="false"/>
+                <w:dstrike w:val="false"/>
+                <w:outline w:val="false"/>
+                <w:shadow w:val="false"/>
+                <w:color w:val="000000"/>
+                <w:sz w:val="24"/>
+                <w:szCs w:val="24"/>
+                <w:u w:val="none"/>
+              </w:rPr>
               <w:t>${footers}</w:t>
             </w:r>
           </w:p>
@@ -160,7 +258,7 @@
     <w:sectPr>
       <w:type w:val="nextPage"/>
       <w:pgSz w:w="11906" w:h="16838"/>
-      <w:pgMar w:left="1134" w:right="1134" w:header="0" w:top="1134" w:footer="0" w:bottom="1134" w:gutter="0"/>
+      <w:pgMar w:left="1134" w:right="1134" w:gutter="0" w:header="0" w:top="1134" w:footer="0" w:bottom="1134"/>
       <w:pgNumType w:fmt="decimal"/>
       <w:formProt w:val="false"/>
       <w:textDirection w:val="lrTb"/>

</xml_diff>